<commit_message>
Switched samplesheet to use column names; added Sys.setlocale to R scripts
</commit_message>
<xml_diff>
--- a/SampleSheet_README.docx
+++ b/SampleSheet_README.docx
@@ -24,34 +24,64 @@
         </w:rPr>
         <w:t>-DAV Pipeline</w:t>
       </w:r>
+    </w:p>
+    <w:p>
+      <w:pPr>
+        <w:jc w:val="center"/>
+        <w:rPr>
+          <w:sz w:val="28"/>
+          <w:szCs w:val="28"/>
+        </w:rPr>
+      </w:pPr>
+    </w:p>
+    <w:p>
+      <w:pPr>
+        <w:jc w:val="center"/>
+        <w:rPr>
+          <w:sz w:val="28"/>
+          <w:szCs w:val="28"/>
+        </w:rPr>
+      </w:pPr>
+    </w:p>
+    <w:p>
+      <w:r>
+        <w:t xml:space="preserve">The CRISPR sample sheet describes all samples in a project. The sample sheet is </w:t>
+      </w:r>
+      <w:r>
+        <w:t>used by prepare_run.pl to create input files and wrapper script run.sh for the pipeline.</w:t>
+      </w:r>
+      <w:r>
+        <w:t xml:space="preserve"> The sample sheet can be an Excel file (.</w:t>
+      </w:r>
+      <w:proofErr w:type="spellStart"/>
+      <w:r>
+        <w:t>x</w:t>
+      </w:r>
+      <w:r>
+        <w:t>lsx</w:t>
+      </w:r>
+      <w:proofErr w:type="spellEnd"/>
+      <w:r>
+        <w:t xml:space="preserve">) or tab-delimited text file. An example </w:t>
+      </w:r>
+      <w:proofErr w:type="gramStart"/>
+      <w:r>
+        <w:t xml:space="preserve">is  </w:t>
+      </w:r>
+      <w:proofErr w:type="spellStart"/>
+      <w:r>
+        <w:t>samplesheet.txt</w:t>
+      </w:r>
+      <w:proofErr w:type="gramEnd"/>
+      <w:r>
+        <w:t>.template</w:t>
+      </w:r>
+      <w:proofErr w:type="spellEnd"/>
+      <w:r>
+        <w:t xml:space="preserve"> in the same directory as this file.</w:t>
+      </w:r>
       <w:bookmarkStart w:id="0" w:name="_GoBack"/>
       <w:bookmarkEnd w:id="0"/>
-    </w:p>
-    <w:p>
-      <w:pPr>
-        <w:jc w:val="center"/>
-        <w:rPr>
-          <w:sz w:val="28"/>
-          <w:szCs w:val="28"/>
-        </w:rPr>
-      </w:pPr>
-    </w:p>
-    <w:p>
-      <w:pPr>
-        <w:jc w:val="center"/>
-        <w:rPr>
-          <w:sz w:val="28"/>
-          <w:szCs w:val="28"/>
-        </w:rPr>
-      </w:pPr>
-    </w:p>
-    <w:p>
-      <w:r>
-        <w:t xml:space="preserve">The CRISPR sample sheet describes all samples in a project. The sample sheet is required for CRISPR pipeline. </w:t>
-      </w:r>
-      <w:r>
-        <w:t xml:space="preserve"> It’s used by prepare_run.pl to create input files and wrapper script run.sh for the pipeline.</w:t>
-      </w:r>
     </w:p>
     <w:p/>
     <w:p>
@@ -282,7 +312,13 @@
         </w:numPr>
       </w:pPr>
       <w:r>
-        <w:t xml:space="preserve">Guide vs HDR: a guide can have 0 or 1 HDR.  </w:t>
+        <w:t>Guide vs HDR</w:t>
+      </w:r>
+      <w:r>
+        <w:t xml:space="preserve"> (Homology-Directed Repair)</w:t>
+      </w:r>
+      <w:r>
+        <w:t xml:space="preserve">: a guide can have 0 or 1 HDR.  </w:t>
       </w:r>
       <w:r>
         <w:t>If</w:t>
@@ -325,70 +361,57 @@
         <w:ind w:left="410"/>
       </w:pPr>
       <w:r>
-        <w:t xml:space="preserve">0a. </w:t>
-      </w:r>
-      <w:r>
-        <w:t xml:space="preserve">There are two header rows. The first row is instruction. The second is column header. </w:t>
-      </w:r>
-      <w:r>
-        <w:t>The names of the column names are not used by pipeline, but t</w:t>
-      </w:r>
-      <w:r>
-        <w:t xml:space="preserve">he positions </w:t>
-      </w:r>
-      <w:r>
-        <w:t xml:space="preserve">and order </w:t>
-      </w:r>
-      <w:r>
-        <w:t xml:space="preserve">of the </w:t>
-      </w:r>
-      <w:r>
-        <w:t xml:space="preserve">columns </w:t>
-      </w:r>
-      <w:r>
-        <w:t>are.</w:t>
-      </w:r>
-      <w:r>
-        <w:t xml:space="preserve"> Inserting or deleting a column would cause error when running the prepare_run.pl.</w:t>
-      </w:r>
-    </w:p>
-    <w:p>
-      <w:pPr>
-        <w:pStyle w:val="ListParagraph"/>
-        <w:ind w:left="770"/>
-      </w:pPr>
-    </w:p>
-    <w:p>
-      <w:pPr>
-        <w:ind w:left="410"/>
-      </w:pPr>
-      <w:r>
-        <w:rPr>
-          <w:rFonts w:cs="Arial"/>
-          <w:color w:val="741B47"/>
-        </w:rPr>
-        <w:t xml:space="preserve">0b. </w:t>
-      </w:r>
-      <w:r>
-        <w:rPr>
-          <w:rFonts w:cs="Arial"/>
-          <w:color w:val="741B47"/>
-        </w:rPr>
-        <w:t xml:space="preserve">Data rows starts after the </w:t>
-      </w:r>
-      <w:r>
-        <w:rPr>
-          <w:rFonts w:cs="Arial"/>
-          <w:color w:val="741B47"/>
-        </w:rPr>
-        <w:t xml:space="preserve">2 </w:t>
-      </w:r>
-      <w:r>
-        <w:rPr>
-          <w:rFonts w:cs="Arial"/>
-          <w:color w:val="741B47"/>
-        </w:rPr>
-        <w:t xml:space="preserve">header rows. </w:t>
+        <w:t xml:space="preserve">The names of the column </w:t>
+      </w:r>
+      <w:r>
+        <w:t xml:space="preserve">header </w:t>
+      </w:r>
+      <w:r>
+        <w:t>are used by pipeline, but t</w:t>
+      </w:r>
+      <w:r>
+        <w:t>he positions</w:t>
+      </w:r>
+      <w:r>
+        <w:t xml:space="preserve"> of the </w:t>
+      </w:r>
+      <w:r>
+        <w:t>columns</w:t>
+      </w:r>
+      <w:r>
+        <w:t xml:space="preserve"> </w:t>
+      </w:r>
+      <w:r>
+        <w:t>are not</w:t>
+      </w:r>
+      <w:r>
+        <w:t>.</w:t>
+      </w:r>
+      <w:r>
+        <w:t xml:space="preserve"> </w:t>
+      </w:r>
+      <w:r>
+        <w:t>The header names are case insensitive. There can be 0 or more rows before header row.</w:t>
+      </w:r>
+      <w:r>
+        <w:t xml:space="preserve"> </w:t>
+      </w:r>
+      <w:r>
+        <w:rPr>
+          <w:rFonts w:cs="Arial"/>
+          <w:color w:val="741B47"/>
+        </w:rPr>
+        <w:t xml:space="preserve">Data rows </w:t>
+      </w:r>
+      <w:r>
+        <w:t>immediately follows the header row</w:t>
+      </w:r>
+      <w:r>
+        <w:rPr>
+          <w:rFonts w:cs="Arial"/>
+          <w:color w:val="741B47"/>
+        </w:rPr>
+        <w:t xml:space="preserve">. </w:t>
       </w:r>
       <w:r>
         <w:rPr>
@@ -403,6 +426,13 @@
           <w:color w:val="741B47"/>
         </w:rPr>
         <w:t xml:space="preserve"> by the program.</w:t>
+      </w:r>
+      <w:r>
+        <w:rPr>
+          <w:rFonts w:cs="Arial"/>
+          <w:color w:val="741B47"/>
+        </w:rPr>
+        <w:t xml:space="preserve"> The header column names and data are explained below.</w:t>
       </w:r>
     </w:p>
     <w:p/>
@@ -414,12 +444,14 @@
           <w:numId w:val="1"/>
         </w:numPr>
       </w:pPr>
-      <w:r>
-        <w:t xml:space="preserve">Column A - </w:t>
-      </w:r>
-      <w:r>
-        <w:t>Gene symbol</w:t>
-      </w:r>
+      <w:proofErr w:type="spellStart"/>
+      <w:r>
+        <w:t>Gene_S</w:t>
+      </w:r>
+      <w:r>
+        <w:t>ymbol</w:t>
+      </w:r>
+      <w:proofErr w:type="spellEnd"/>
       <w:r>
         <w:t xml:space="preserve">: </w:t>
       </w:r>
@@ -438,14 +470,14 @@
       </w:r>
       <w:proofErr w:type="spellEnd"/>
       <w:r>
-        <w:t xml:space="preserve"> gene table is provided, and the amplicon coordinates can match the coordinates of one of the genes </w:t>
+        <w:t xml:space="preserve"> gene table is provided, and the amplicon coordinates can match the coordinates of one of the genes in </w:t>
+      </w:r>
+      <w:r>
+        <w:t xml:space="preserve">the table, </w:t>
       </w:r>
       <w:r>
         <w:lastRenderedPageBreak/>
-        <w:t xml:space="preserve">in </w:t>
-      </w:r>
-      <w:r>
-        <w:t xml:space="preserve">the table, the symbol in the </w:t>
+        <w:t xml:space="preserve">the symbol in the </w:t>
       </w:r>
       <w:proofErr w:type="spellStart"/>
       <w:r>
@@ -456,7 +488,10 @@
         <w:t xml:space="preserve"> table</w:t>
       </w:r>
       <w:r>
-        <w:t xml:space="preserve"> will be used. If that</w:t>
+        <w:t xml:space="preserve"> will be actually used in report</w:t>
+      </w:r>
+      <w:r>
+        <w:t>. If that</w:t>
       </w:r>
       <w:r>
         <w:t xml:space="preserve"> gene is</w:t>
@@ -486,11 +521,16 @@
           <w:color w:val="000000"/>
         </w:rPr>
       </w:pPr>
-      <w:r>
-        <w:t xml:space="preserve">Column B - </w:t>
-      </w:r>
-      <w:r>
-        <w:t xml:space="preserve">Genome: </w:t>
+      <w:proofErr w:type="spellStart"/>
+      <w:r>
+        <w:t>Genome</w:t>
+      </w:r>
+      <w:r>
+        <w:t>_Name</w:t>
+      </w:r>
+      <w:proofErr w:type="spellEnd"/>
+      <w:r>
+        <w:t xml:space="preserve">: </w:t>
       </w:r>
       <w:r>
         <w:rPr>
@@ -511,21 +551,21 @@
           <w:rFonts w:cs="Arial"/>
           <w:color w:val="4C1130"/>
         </w:rPr>
-        <w:t xml:space="preserve"> be checked against the conf.txt. Case sensitive. When the genome name is </w:t>
+        <w:t xml:space="preserve"> be checked against the conf.txt. </w:t>
       </w:r>
       <w:r>
         <w:rPr>
           <w:rFonts w:cs="Arial"/>
           <w:color w:val="4C1130"/>
         </w:rPr>
-        <w:t xml:space="preserve">not </w:t>
+        <w:t>The data is c</w:t>
       </w:r>
       <w:r>
         <w:rPr>
           <w:rFonts w:cs="Arial"/>
           <w:color w:val="4C1130"/>
         </w:rPr>
-        <w:t xml:space="preserve">found in the conf.txt, </w:t>
+        <w:t xml:space="preserve">ase sensitive. When the genome name is not found in the conf.txt, </w:t>
       </w:r>
       <w:r>
         <w:rPr>
@@ -564,8 +604,16 @@
           <w:color w:val="000000"/>
         </w:rPr>
       </w:pPr>
-      <w:r>
-        <w:t>Column C - Amplicon range: format &lt;</w:t>
+      <w:proofErr w:type="spellStart"/>
+      <w:r>
+        <w:t>Amplicon_R</w:t>
+      </w:r>
+      <w:r>
+        <w:t>ange</w:t>
+      </w:r>
+      <w:proofErr w:type="spellEnd"/>
+      <w:r>
+        <w:t>: format &lt;</w:t>
       </w:r>
       <w:proofErr w:type="spellStart"/>
       <w:r>
@@ -642,20 +690,20 @@
           <w:color w:val="000000"/>
         </w:rPr>
       </w:pPr>
+      <w:proofErr w:type="spellStart"/>
       <w:r>
         <w:rPr>
           <w:rFonts w:cs="Times New Roman"/>
           <w:color w:val="000000"/>
         </w:rPr>
-        <w:t xml:space="preserve">Column D - </w:t>
-      </w:r>
-      <w:proofErr w:type="spellStart"/>
+        <w:t>Guide_S</w:t>
+      </w:r>
       <w:r>
         <w:rPr>
           <w:rFonts w:cs="Times New Roman"/>
           <w:color w:val="000000"/>
         </w:rPr>
-        <w:t>sgRNA</w:t>
+        <w:t>equence</w:t>
       </w:r>
       <w:proofErr w:type="spellEnd"/>
       <w:r>
@@ -663,7 +711,7 @@
           <w:rFonts w:cs="Times New Roman"/>
           <w:color w:val="000000"/>
         </w:rPr>
-        <w:t xml:space="preserve"> sequence:</w:t>
+        <w:t>:</w:t>
       </w:r>
     </w:p>
     <w:p>
@@ -683,7 +731,14 @@
           <w:rFonts w:cs="Arial"/>
           <w:color w:val="741B47"/>
         </w:rPr>
-        <w:t>Case insensit</w:t>
+        <w:t>Sequence itself is c</w:t>
+      </w:r>
+      <w:r>
+        <w:rPr>
+          <w:rFonts w:cs="Arial"/>
+          <w:color w:val="741B47"/>
+        </w:rPr>
+        <w:t>ase insensit</w:t>
       </w:r>
       <w:r>
         <w:rPr>
@@ -847,14 +902,7 @@
           <w:rFonts w:cs="Arial"/>
           <w:color w:val="741B47"/>
         </w:rPr>
-        <w:t xml:space="preserve"> sequence have the same value for the c</w:t>
-      </w:r>
-      <w:r>
-        <w:rPr>
-          <w:rFonts w:cs="Arial"/>
-          <w:color w:val="741B47"/>
-        </w:rPr>
-        <w:t xml:space="preserve">ombination of </w:t>
+        <w:t xml:space="preserve"> sequence have the same value for the combination of </w:t>
       </w:r>
       <w:proofErr w:type="spellStart"/>
       <w:r>
@@ -870,14 +918,7 @@
           <w:rFonts w:cs="Arial"/>
           <w:color w:val="741B47"/>
         </w:rPr>
-        <w:t xml:space="preserve"> + Geno</w:t>
-      </w:r>
-      <w:r>
-        <w:rPr>
-          <w:rFonts w:cs="Arial"/>
-          <w:color w:val="741B47"/>
-        </w:rPr>
-        <w:t xml:space="preserve">me + Amplicon Range. This can prevent a lot of typos, such as the situation where the </w:t>
+        <w:t xml:space="preserve"> + Genome + Amplicon Range. This can prevent a lot of typos, such as the situation where the </w:t>
       </w:r>
       <w:r>
         <w:rPr>
@@ -915,12 +956,21 @@
           <w:color w:val="000000"/>
         </w:rPr>
       </w:pPr>
-      <w:r>
-        <w:rPr>
-          <w:rFonts w:cs="Arial"/>
-          <w:color w:val="741B47"/>
-        </w:rPr>
-        <w:t>Column E (HDR Base Changes):</w:t>
+      <w:proofErr w:type="spellStart"/>
+      <w:r>
+        <w:rPr>
+          <w:rFonts w:cs="Arial"/>
+          <w:color w:val="741B47"/>
+        </w:rPr>
+        <w:t>HDR_NewBases</w:t>
+      </w:r>
+      <w:proofErr w:type="spellEnd"/>
+      <w:r>
+        <w:rPr>
+          <w:rFonts w:cs="Arial"/>
+          <w:color w:val="741B47"/>
+        </w:rPr>
+        <w:t>:</w:t>
       </w:r>
     </w:p>
     <w:p>
@@ -1035,14 +1085,7 @@
           <w:rFonts w:cs="Arial"/>
           <w:color w:val="741B47"/>
         </w:rPr>
-        <w:t xml:space="preserve">. </w:t>
-      </w:r>
-      <w:r>
-        <w:rPr>
-          <w:rFonts w:cs="Arial"/>
-          <w:color w:val="741B47"/>
-        </w:rPr>
-        <w:t>If a string value is present, it should have this pattern:  pos1Base1, pos2Base2… like 70973</w:t>
+        <w:t>. If a string value is present, it should have this pattern:  pos1Base1, pos2Base2… like 70973</w:t>
       </w:r>
       <w:r>
         <w:rPr>
@@ -1171,12 +1214,21 @@
           <w:color w:val="000000"/>
         </w:rPr>
       </w:pPr>
+      <w:proofErr w:type="spellStart"/>
       <w:r>
         <w:rPr>
           <w:rFonts w:cs="Times New Roman"/>
           <w:color w:val="000000"/>
         </w:rPr>
-        <w:t>Column F (Sample Name):</w:t>
+        <w:t>Sample_Name</w:t>
+      </w:r>
+      <w:proofErr w:type="spellEnd"/>
+      <w:r>
+        <w:rPr>
+          <w:rFonts w:cs="Times New Roman"/>
+          <w:color w:val="000000"/>
+        </w:rPr>
+        <w:t>:</w:t>
       </w:r>
     </w:p>
     <w:p>
@@ -1196,14 +1248,7 @@
           <w:rFonts w:cs="Arial"/>
           <w:color w:val="741B47"/>
         </w:rPr>
-        <w:t xml:space="preserve">Sample name should have some meaning so that it can help tell what the sample is about. </w:t>
-      </w:r>
-      <w:r>
-        <w:rPr>
-          <w:rFonts w:cs="Arial"/>
-          <w:color w:val="741B47"/>
-        </w:rPr>
-        <w:t xml:space="preserve">Sample name must be unique within the same amplicon range. </w:t>
+        <w:t xml:space="preserve">Sample name should have some meaning so that it can help tell what the sample is about. Sample name must be unique within the same amplicon range. </w:t>
       </w:r>
     </w:p>
     <w:p>
@@ -1247,12 +1292,21 @@
           <w:color w:val="000000"/>
         </w:rPr>
       </w:pPr>
+      <w:proofErr w:type="spellStart"/>
       <w:r>
         <w:rPr>
           <w:rFonts w:cs="Times New Roman"/>
           <w:color w:val="000000"/>
         </w:rPr>
-        <w:t xml:space="preserve">Column G (Sample ID): </w:t>
+        <w:t>Sample_ID</w:t>
+      </w:r>
+      <w:proofErr w:type="spellEnd"/>
+      <w:r>
+        <w:rPr>
+          <w:rFonts w:cs="Times New Roman"/>
+          <w:color w:val="000000"/>
+        </w:rPr>
+        <w:t xml:space="preserve">: </w:t>
       </w:r>
     </w:p>
     <w:p>
@@ -1322,8 +1376,13 @@
           <w:numId w:val="1"/>
         </w:numPr>
       </w:pPr>
-      <w:r>
-        <w:t xml:space="preserve">Column H (Project ID): OK to be empty. </w:t>
+      <w:proofErr w:type="spellStart"/>
+      <w:r>
+        <w:t>Sample_Project</w:t>
+      </w:r>
+      <w:proofErr w:type="spellEnd"/>
+      <w:r>
+        <w:t xml:space="preserve">: OK to be empty. </w:t>
       </w:r>
     </w:p>
     <w:p>
@@ -1331,6 +1390,14 @@
         <w:pStyle w:val="ListParagraph"/>
         <w:ind w:left="770"/>
       </w:pPr>
+      <w:proofErr w:type="spellStart"/>
+      <w:r>
+        <w:t>Sample_Project</w:t>
+      </w:r>
+      <w:proofErr w:type="spellEnd"/>
+      <w:r>
+        <w:t xml:space="preserve"> is a field for project ID. </w:t>
+      </w:r>
       <w:r>
         <w:t>The column m</w:t>
       </w:r>
@@ -1338,10 +1405,19 @@
         <w:t>ust be the same for all samples. T</w:t>
       </w:r>
       <w:r>
-        <w:t xml:space="preserve">he project ID </w:t>
-      </w:r>
-      <w:r>
-        <w:t xml:space="preserve">is optional. If </w:t>
+        <w:t xml:space="preserve">he </w:t>
+      </w:r>
+      <w:r>
+        <w:t>field</w:t>
+      </w:r>
+      <w:r>
+        <w:t xml:space="preserve"> </w:t>
+      </w:r>
+      <w:r>
+        <w:t xml:space="preserve">is optional, and is overwritten by the value provided by –p option from command line. </w:t>
+      </w:r>
+      <w:r>
+        <w:t xml:space="preserve">If </w:t>
       </w:r>
       <w:r>
         <w:t xml:space="preserve">specified, </w:t>
@@ -1373,16 +1449,13 @@
           <w:numId w:val="1"/>
         </w:numPr>
       </w:pPr>
-      <w:r>
-        <w:t>Column I (</w:t>
-      </w:r>
       <w:proofErr w:type="spellStart"/>
       <w:r>
-        <w:t>Fastq</w:t>
+        <w:t>Fastq_DirPath</w:t>
       </w:r>
       <w:proofErr w:type="spellEnd"/>
       <w:r>
-        <w:t xml:space="preserve"> Path):  The paths can be </w:t>
+        <w:t xml:space="preserve">:  The paths can be </w:t>
       </w:r>
       <w:r>
         <w:t xml:space="preserve">all the same or </w:t>

</xml_diff>